<commit_message>
test conflic in 2 feature and push to remote
</commit_message>
<xml_diff>
--- a/record.docx
+++ b/record.docx
@@ -562,9 +562,6 @@
           <w:numId w:val="6"/>
         </w:numPr>
         <w:ind w:firstLineChars="0"/>
-        <w:rPr>
-          <w:rFonts w:hint="eastAsia"/>
-        </w:rPr>
       </w:pPr>
       <w:r>
         <w:rPr>
@@ -593,6 +590,104 @@
           <w:rFonts w:hint="eastAsia"/>
         </w:rPr>
         <w:t>，强制产生合并提交。</w:t>
+      </w:r>
+    </w:p>
+    <w:p>
+      <w:pPr>
+        <w:pStyle w:val="a3"/>
+        <w:numPr>
+          <w:ilvl w:val="0"/>
+          <w:numId w:val="6"/>
+        </w:numPr>
+        <w:ind w:firstLineChars="0"/>
+      </w:pPr>
+      <w:r>
+        <w:rPr>
+          <w:rFonts w:hint="eastAsia"/>
+        </w:rPr>
+        <w:t>通过log</w:t>
+      </w:r>
+      <w:r>
+        <w:t xml:space="preserve"> </w:t>
+      </w:r>
+      <w:r>
+        <w:rPr>
+          <w:rFonts w:hint="eastAsia"/>
+        </w:rPr>
+        <w:t xml:space="preserve">参数 </w:t>
+      </w:r>
+      <w:r>
+        <w:t xml:space="preserve">–first-parent </w:t>
+      </w:r>
+      <w:r>
+        <w:rPr>
+          <w:rFonts w:hint="eastAsia"/>
+        </w:rPr>
+        <w:t>追踪根提交历史，如下图所示。</w:t>
+      </w:r>
+    </w:p>
+    <w:p>
+      <w:pPr>
+        <w:pStyle w:val="a3"/>
+        <w:ind w:left="780" w:firstLineChars="0" w:firstLine="0"/>
+        <w:jc w:val="center"/>
+        <w:rPr>
+          <w:rFonts w:hint="eastAsia"/>
+        </w:rPr>
+      </w:pPr>
+      <w:r>
+        <w:rPr>
+          <w:rFonts w:hint="eastAsia"/>
+          <w:noProof/>
+        </w:rPr>
+        <w:drawing>
+          <wp:inline distT="0" distB="0" distL="0" distR="0" wp14:anchorId="2F42F63C" wp14:editId="3671ADC6">
+            <wp:extent cx="2442210" cy="1325880"/>
+            <wp:effectExtent l="0" t="0" r="0" b="7620"/>
+            <wp:docPr id="1" name="图片 1"/>
+            <wp:cNvGraphicFramePr>
+              <a:graphicFrameLocks xmlns:a="http://schemas.openxmlformats.org/drawingml/2006/main" noChangeAspect="1"/>
+            </wp:cNvGraphicFramePr>
+            <a:graphic xmlns:a="http://schemas.openxmlformats.org/drawingml/2006/main">
+              <a:graphicData uri="http://schemas.openxmlformats.org/drawingml/2006/picture">
+                <pic:pic xmlns:pic="http://schemas.openxmlformats.org/drawingml/2006/picture">
+                  <pic:nvPicPr>
+                    <pic:cNvPr id="0" name="Picture 1"/>
+                    <pic:cNvPicPr>
+                      <a:picLocks noChangeAspect="1" noChangeArrowheads="1"/>
+                    </pic:cNvPicPr>
+                  </pic:nvPicPr>
+                  <pic:blipFill>
+                    <a:blip r:embed="rId5">
+                      <a:extLst>
+                        <a:ext uri="{28A0092B-C50C-407E-A947-70E740481C1C}">
+                          <a14:useLocalDpi xmlns:a14="http://schemas.microsoft.com/office/drawing/2010/main" val="0"/>
+                        </a:ext>
+                      </a:extLst>
+                    </a:blip>
+                    <a:srcRect/>
+                    <a:stretch>
+                      <a:fillRect/>
+                    </a:stretch>
+                  </pic:blipFill>
+                  <pic:spPr bwMode="auto">
+                    <a:xfrm>
+                      <a:off x="0" y="0"/>
+                      <a:ext cx="2442210" cy="1325880"/>
+                    </a:xfrm>
+                    <a:prstGeom prst="rect">
+                      <a:avLst/>
+                    </a:prstGeom>
+                    <a:noFill/>
+                    <a:ln>
+                      <a:noFill/>
+                    </a:ln>
+                  </pic:spPr>
+                </pic:pic>
+              </a:graphicData>
+            </a:graphic>
+          </wp:inline>
+        </w:drawing>
       </w:r>
       <w:bookmarkStart w:id="0" w:name="_GoBack"/>
       <w:bookmarkEnd w:id="0"/>

</xml_diff>